<commit_message>
Added fixed Mavnat picture
</commit_message>
<xml_diff>
--- a/Practical Exercises/HW2/readme (for hw2).docx
+++ b/Practical Exercises/HW2/readme (for hw2).docx
@@ -47,7 +47,7 @@
     </w:p>
     <w:p>
       <w:pPr>
-        <w:pStyle w:val="2"/>
+        <w:pStyle w:val="Heading2"/>
         <w:jc w:val="right"/>
         <w:rPr>
           <w:sz w:val="22"/>
@@ -72,7 +72,7 @@
     </w:p>
     <w:p>
       <w:pPr>
-        <w:pStyle w:val="2"/>
+        <w:pStyle w:val="Heading2"/>
         <w:jc w:val="right"/>
         <w:rPr>
           <w:sz w:val="22"/>
@@ -97,7 +97,7 @@
     </w:p>
     <w:p>
       <w:pPr>
-        <w:pStyle w:val="2"/>
+        <w:pStyle w:val="Heading2"/>
         <w:jc w:val="right"/>
         <w:rPr>
           <w:sz w:val="22"/>
@@ -139,7 +139,7 @@
     </w:p>
     <w:p>
       <w:pPr>
-        <w:pStyle w:val="2"/>
+        <w:pStyle w:val="Heading2"/>
         <w:jc w:val="right"/>
         <w:rPr>
           <w:sz w:val="22"/>
@@ -150,7 +150,7 @@
     </w:p>
     <w:p>
       <w:pPr>
-        <w:pStyle w:val="2"/>
+        <w:pStyle w:val="Heading2"/>
         <w:jc w:val="right"/>
         <w:rPr>
           <w:sz w:val="22"/>
@@ -175,7 +175,7 @@
     </w:p>
     <w:p>
       <w:pPr>
-        <w:pStyle w:val="2"/>
+        <w:pStyle w:val="Heading2"/>
         <w:jc w:val="right"/>
         <w:rPr>
           <w:sz w:val="22"/>
@@ -200,7 +200,7 @@
     </w:p>
     <w:p>
       <w:pPr>
-        <w:pStyle w:val="2"/>
+        <w:pStyle w:val="Heading2"/>
         <w:jc w:val="right"/>
         <w:rPr>
           <w:sz w:val="22"/>
@@ -235,7 +235,7 @@
     </w:p>
     <w:p>
       <w:pPr>
-        <w:pStyle w:val="2"/>
+        <w:pStyle w:val="Heading2"/>
         <w:jc w:val="right"/>
         <w:rPr>
           <w:sz w:val="22"/>
@@ -246,7 +246,7 @@
     </w:p>
     <w:p>
       <w:pPr>
-        <w:pStyle w:val="2"/>
+        <w:pStyle w:val="Heading2"/>
         <w:jc w:val="right"/>
         <w:rPr>
           <w:sz w:val="22"/>
@@ -266,12 +266,37 @@
           <w:sz w:val="22"/>
           <w:szCs w:val="22"/>
         </w:rPr>
-        <w:t xml:space="preserve"> Mattan Serry</w:t>
-      </w:r>
-    </w:p>
-    <w:p>
-      <w:pPr>
-        <w:pStyle w:val="2"/>
+        <w:t xml:space="preserve"> </w:t>
+      </w:r>
+      <w:proofErr w:type="spellStart"/>
+      <w:r>
+        <w:rPr>
+          <w:sz w:val="22"/>
+          <w:szCs w:val="22"/>
+        </w:rPr>
+        <w:t>Mattan</w:t>
+      </w:r>
+      <w:proofErr w:type="spellEnd"/>
+      <w:r>
+        <w:rPr>
+          <w:sz w:val="22"/>
+          <w:szCs w:val="22"/>
+        </w:rPr>
+        <w:t xml:space="preserve"> </w:t>
+      </w:r>
+      <w:proofErr w:type="spellStart"/>
+      <w:r>
+        <w:rPr>
+          <w:sz w:val="22"/>
+          <w:szCs w:val="22"/>
+        </w:rPr>
+        <w:t>Serry</w:t>
+      </w:r>
+      <w:proofErr w:type="spellEnd"/>
+    </w:p>
+    <w:p>
+      <w:pPr>
+        <w:pStyle w:val="Heading2"/>
         <w:jc w:val="right"/>
         <w:rPr>
           <w:sz w:val="22"/>
@@ -296,7 +321,7 @@
     </w:p>
     <w:p>
       <w:pPr>
-        <w:pStyle w:val="2"/>
+        <w:pStyle w:val="Heading2"/>
         <w:jc w:val="right"/>
         <w:rPr>
           <w:sz w:val="22"/>
@@ -389,7 +414,7 @@
     </w:p>
     <w:p>
       <w:pPr>
-        <w:pStyle w:val="1"/>
+        <w:pStyle w:val="Heading1"/>
         <w:rPr>
           <w:rtl/>
         </w:rPr>
@@ -415,9 +440,11 @@
         </w:rPr>
         <w:t xml:space="preserve">תוכנת הלקוח רצה לפי הקובץ </w:t>
       </w:r>
+      <w:proofErr w:type="spellStart"/>
       <w:r>
         <w:t>mail_client.c</w:t>
       </w:r>
+      <w:proofErr w:type="spellEnd"/>
       <w:r>
         <w:rPr>
           <w:rFonts w:hint="cs"/>
@@ -425,9 +452,11 @@
         </w:rPr>
         <w:t xml:space="preserve"> ואילו תוכנת השרת רצה לפי </w:t>
       </w:r>
+      <w:proofErr w:type="spellStart"/>
       <w:r>
         <w:t>mail_server.c</w:t>
       </w:r>
+      <w:proofErr w:type="spellEnd"/>
       <w:r>
         <w:rPr>
           <w:rFonts w:hint="cs"/>
@@ -435,8 +464,13 @@
         </w:rPr>
         <w:t xml:space="preserve">. שתי התוכניות נעזרות בספריה </w:t>
       </w:r>
-      <w:r>
-        <w:t>mail_common.h/c</w:t>
+      <w:proofErr w:type="spellStart"/>
+      <w:r>
+        <w:t>mail_common.h</w:t>
+      </w:r>
+      <w:proofErr w:type="spellEnd"/>
+      <w:r>
+        <w:t>/c</w:t>
       </w:r>
       <w:r>
         <w:rPr>
@@ -468,7 +502,7 @@
     </w:p>
     <w:p>
       <w:pPr>
-        <w:pStyle w:val="1"/>
+        <w:pStyle w:val="Heading1"/>
         <w:rPr>
           <w:rtl/>
         </w:rPr>
@@ -492,7 +526,39 @@
           <w:rFonts w:hint="cs"/>
           <w:rtl/>
         </w:rPr>
-        <w:t xml:space="preserve">בתחילת התקשורת בין השרת ללקוח, לאחר שנוצר סוקט ביניהם, השרת שולח ללקוח בייט אופקוד </w:t>
+        <w:t xml:space="preserve">בתחילת התקשורת בין השרת ללקוח, לאחר שנוצר </w:t>
+      </w:r>
+      <w:proofErr w:type="spellStart"/>
+      <w:r>
+        <w:rPr>
+          <w:rFonts w:hint="cs"/>
+          <w:rtl/>
+        </w:rPr>
+        <w:t>סוקט</w:t>
+      </w:r>
+      <w:proofErr w:type="spellEnd"/>
+      <w:r>
+        <w:rPr>
+          <w:rFonts w:hint="cs"/>
+          <w:rtl/>
+        </w:rPr>
+        <w:t xml:space="preserve"> ביניהם, השרת שולח ללקוח בייט </w:t>
+      </w:r>
+      <w:proofErr w:type="spellStart"/>
+      <w:r>
+        <w:rPr>
+          <w:rFonts w:hint="cs"/>
+          <w:rtl/>
+        </w:rPr>
+        <w:t>אופקוד</w:t>
+      </w:r>
+      <w:proofErr w:type="spellEnd"/>
+      <w:r>
+        <w:rPr>
+          <w:rFonts w:hint="cs"/>
+          <w:rtl/>
+        </w:rPr>
+        <w:t xml:space="preserve"> </w:t>
       </w:r>
       <w:r>
         <w:rPr>
@@ -510,7 +576,7 @@
     </w:p>
     <w:p>
       <w:pPr>
-        <w:pStyle w:val="a3"/>
+        <w:pStyle w:val="ListParagraph"/>
         <w:numPr>
           <w:ilvl w:val="0"/>
           <w:numId w:val="4"/>
@@ -549,14 +615,62 @@
           <w:rFonts w:hint="cs"/>
           <w:rtl/>
         </w:rPr>
-        <w:t>; ברבים נכתוב "דאטות"</w:t>
-      </w:r>
-      <w:r>
-        <w:rPr>
-          <w:rFonts w:hint="cs"/>
-          <w:rtl/>
-        </w:rPr>
-        <w:t xml:space="preserve">) היא רצף בתים באורך משתנה ובעלי משמעות מסויימת הנשלחת בסוקט. במידה ואנו מעוניינים לשלוח </w:t>
+        <w:t>; ברבים נכתוב "</w:t>
+      </w:r>
+      <w:proofErr w:type="spellStart"/>
+      <w:r>
+        <w:rPr>
+          <w:rFonts w:hint="cs"/>
+          <w:rtl/>
+        </w:rPr>
+        <w:t>דאטות</w:t>
+      </w:r>
+      <w:proofErr w:type="spellEnd"/>
+      <w:r>
+        <w:rPr>
+          <w:rFonts w:hint="cs"/>
+          <w:rtl/>
+        </w:rPr>
+        <w:t>"</w:t>
+      </w:r>
+      <w:r>
+        <w:rPr>
+          <w:rFonts w:hint="cs"/>
+          <w:rtl/>
+        </w:rPr>
+        <w:t xml:space="preserve">) היא רצף בתים באורך משתנה ובעלי משמעות </w:t>
+      </w:r>
+      <w:proofErr w:type="spellStart"/>
+      <w:r>
+        <w:rPr>
+          <w:rFonts w:hint="cs"/>
+          <w:rtl/>
+        </w:rPr>
+        <w:t>מסויימת</w:t>
+      </w:r>
+      <w:proofErr w:type="spellEnd"/>
+      <w:r>
+        <w:rPr>
+          <w:rFonts w:hint="cs"/>
+          <w:rtl/>
+        </w:rPr>
+        <w:t xml:space="preserve"> הנשלחת </w:t>
+      </w:r>
+      <w:proofErr w:type="spellStart"/>
+      <w:r>
+        <w:rPr>
+          <w:rFonts w:hint="cs"/>
+          <w:rtl/>
+        </w:rPr>
+        <w:t>בסוקט</w:t>
+      </w:r>
+      <w:proofErr w:type="spellEnd"/>
+      <w:r>
+        <w:rPr>
+          <w:rFonts w:hint="cs"/>
+          <w:rtl/>
+        </w:rPr>
+        <w:t xml:space="preserve">. במידה ואנו מעוניינים לשלוח </w:t>
       </w:r>
       <w:r>
         <w:rPr>
@@ -672,9 +786,11 @@
         </w:rPr>
         <w:t xml:space="preserve"> בתים. הפונקציות המשמשות הן </w:t>
       </w:r>
+      <w:proofErr w:type="spellStart"/>
       <w:r>
         <w:t>sendData</w:t>
       </w:r>
+      <w:proofErr w:type="spellEnd"/>
       <w:r>
         <w:rPr>
           <w:rFonts w:hint="cs"/>
@@ -682,9 +798,11 @@
         </w:rPr>
         <w:t xml:space="preserve"> ו-</w:t>
       </w:r>
+      <w:proofErr w:type="spellStart"/>
       <w:r>
         <w:t>recvData</w:t>
       </w:r>
+      <w:proofErr w:type="spellEnd"/>
       <w:r>
         <w:rPr>
           <w:rFonts w:hint="cs"/>
@@ -695,7 +813,7 @@
     </w:p>
     <w:p>
       <w:pPr>
-        <w:pStyle w:val="a3"/>
+        <w:pStyle w:val="ListParagraph"/>
         <w:numPr>
           <w:ilvl w:val="0"/>
           <w:numId w:val="4"/>
@@ -709,7 +827,23 @@
           <w:rFonts w:hint="cs"/>
           <w:rtl/>
         </w:rPr>
-        <w:t>הבהרת מונח: פרינט (</w:t>
+        <w:t xml:space="preserve">הבהרת מונח: </w:t>
+      </w:r>
+      <w:proofErr w:type="spellStart"/>
+      <w:r>
+        <w:rPr>
+          <w:rFonts w:hint="cs"/>
+          <w:rtl/>
+        </w:rPr>
+        <w:t>פרינט</w:t>
+      </w:r>
+      <w:proofErr w:type="spellEnd"/>
+      <w:r>
+        <w:rPr>
+          <w:rFonts w:hint="cs"/>
+          <w:rtl/>
+        </w:rPr>
+        <w:t xml:space="preserve"> (</w:t>
       </w:r>
       <w:r>
         <w:t>Print</w:t>
@@ -719,7 +853,23 @@
           <w:rFonts w:hint="cs"/>
           <w:rtl/>
         </w:rPr>
-        <w:t>) הוא רצף בתים באורך משתנה אשר נשלח מהשרת ללקוח ומטרתו להציג ללקוח מחרוזת טקסט כלשהי. הפרינט מורכב מ</w:t>
+        <w:t xml:space="preserve">) הוא רצף בתים באורך משתנה אשר נשלח מהשרת ללקוח ומטרתו להציג ללקוח מחרוזת טקסט כלשהי. </w:t>
+      </w:r>
+      <w:proofErr w:type="spellStart"/>
+      <w:r>
+        <w:rPr>
+          <w:rFonts w:hint="cs"/>
+          <w:rtl/>
+        </w:rPr>
+        <w:t>הפרינט</w:t>
+      </w:r>
+      <w:proofErr w:type="spellEnd"/>
+      <w:r>
+        <w:rPr>
+          <w:rFonts w:hint="cs"/>
+          <w:rtl/>
+        </w:rPr>
+        <w:t xml:space="preserve"> מורכב מ</w:t>
       </w:r>
       <w:r>
         <w:rPr>
@@ -733,7 +883,23 @@
           <w:rFonts w:hint="cs"/>
           <w:rtl/>
         </w:rPr>
-        <w:t xml:space="preserve">את האופקוד </w:t>
+        <w:t xml:space="preserve">את </w:t>
+      </w:r>
+      <w:proofErr w:type="spellStart"/>
+      <w:r>
+        <w:rPr>
+          <w:rFonts w:hint="cs"/>
+          <w:rtl/>
+        </w:rPr>
+        <w:t>האופקוד</w:t>
+      </w:r>
+      <w:proofErr w:type="spellEnd"/>
+      <w:r>
+        <w:rPr>
+          <w:rFonts w:hint="cs"/>
+          <w:rtl/>
+        </w:rPr>
+        <w:t xml:space="preserve"> </w:t>
       </w:r>
       <w:r>
         <w:rPr>
@@ -746,7 +912,23 @@
           <w:rFonts w:hint="cs"/>
           <w:rtl/>
         </w:rPr>
-        <w:t xml:space="preserve">, ולאחר מכן דאטה המכילה את המחרוזת הטקסטואלית. כאשר הלקוח קורא את האופקוד </w:t>
+        <w:t xml:space="preserve">, ולאחר מכן דאטה המכילה את המחרוזת הטקסטואלית. כאשר הלקוח קורא את </w:t>
+      </w:r>
+      <w:proofErr w:type="spellStart"/>
+      <w:r>
+        <w:rPr>
+          <w:rFonts w:hint="cs"/>
+          <w:rtl/>
+        </w:rPr>
+        <w:t>האופקוד</w:t>
+      </w:r>
+      <w:proofErr w:type="spellEnd"/>
+      <w:r>
+        <w:rPr>
+          <w:rFonts w:hint="cs"/>
+          <w:rtl/>
+        </w:rPr>
+        <w:t xml:space="preserve"> </w:t>
       </w:r>
       <w:r>
         <w:rPr>
@@ -759,17 +941,51 @@
           <w:rFonts w:hint="cs"/>
           <w:rtl/>
         </w:rPr>
-        <w:t xml:space="preserve">, הוא יידע כי את הדאטה הבאה יש להציג למשתמש ע"י </w:t>
-      </w:r>
+        <w:t xml:space="preserve">, הוא יידע כי את </w:t>
+      </w:r>
+      <w:proofErr w:type="spellStart"/>
+      <w:r>
+        <w:rPr>
+          <w:rFonts w:hint="cs"/>
+          <w:rtl/>
+        </w:rPr>
+        <w:t>הדאטה</w:t>
+      </w:r>
+      <w:proofErr w:type="spellEnd"/>
+      <w:r>
+        <w:rPr>
+          <w:rFonts w:hint="cs"/>
+          <w:rtl/>
+        </w:rPr>
+        <w:t xml:space="preserve"> הבאה יש להציג למשתמש ע"י </w:t>
+      </w:r>
+      <w:proofErr w:type="spellStart"/>
       <w:r>
         <w:t>printf</w:t>
       </w:r>
-      <w:r>
-        <w:rPr>
-          <w:rFonts w:hint="cs"/>
-          <w:rtl/>
-        </w:rPr>
-        <w:t xml:space="preserve">. לכן הגודל הריאלי של פרינט המכיל את המחרוזת </w:t>
+      <w:proofErr w:type="spellEnd"/>
+      <w:r>
+        <w:rPr>
+          <w:rFonts w:hint="cs"/>
+          <w:rtl/>
+        </w:rPr>
+        <w:t xml:space="preserve">. לכן הגודל הריאלי של </w:t>
+      </w:r>
+      <w:proofErr w:type="spellStart"/>
+      <w:r>
+        <w:rPr>
+          <w:rFonts w:hint="cs"/>
+          <w:rtl/>
+        </w:rPr>
+        <w:t>פרינט</w:t>
+      </w:r>
+      <w:proofErr w:type="spellEnd"/>
+      <w:r>
+        <w:rPr>
+          <w:rFonts w:hint="cs"/>
+          <w:rtl/>
+        </w:rPr>
+        <w:t xml:space="preserve"> המכיל את המחרוזת </w:t>
       </w:r>
       <w:r>
         <w:t>S</w:t>
@@ -792,11 +1008,61 @@
           <w:rFonts w:hint="cs"/>
           <w:rtl/>
         </w:rPr>
-        <w:t xml:space="preserve"> בתים (גודל האופקוד ועוד גודל הדאטה). הפונקציה המשמשת את השרת לשליחת הפרינט היא </w:t>
-      </w:r>
+        <w:t xml:space="preserve"> בתים (גודל </w:t>
+      </w:r>
+      <w:proofErr w:type="spellStart"/>
+      <w:r>
+        <w:rPr>
+          <w:rFonts w:hint="cs"/>
+          <w:rtl/>
+        </w:rPr>
+        <w:t>האופקוד</w:t>
+      </w:r>
+      <w:proofErr w:type="spellEnd"/>
+      <w:r>
+        <w:rPr>
+          <w:rFonts w:hint="cs"/>
+          <w:rtl/>
+        </w:rPr>
+        <w:t xml:space="preserve"> ועוד גודל </w:t>
+      </w:r>
+      <w:proofErr w:type="spellStart"/>
+      <w:r>
+        <w:rPr>
+          <w:rFonts w:hint="cs"/>
+          <w:rtl/>
+        </w:rPr>
+        <w:t>הדאטה</w:t>
+      </w:r>
+      <w:proofErr w:type="spellEnd"/>
+      <w:r>
+        <w:rPr>
+          <w:rFonts w:hint="cs"/>
+          <w:rtl/>
+        </w:rPr>
+        <w:t xml:space="preserve">). הפונקציה המשמשת את השרת לשליחת </w:t>
+      </w:r>
+      <w:proofErr w:type="spellStart"/>
+      <w:r>
+        <w:rPr>
+          <w:rFonts w:hint="cs"/>
+          <w:rtl/>
+        </w:rPr>
+        <w:t>הפרינט</w:t>
+      </w:r>
+      <w:proofErr w:type="spellEnd"/>
+      <w:r>
+        <w:rPr>
+          <w:rFonts w:hint="cs"/>
+          <w:rtl/>
+        </w:rPr>
+        <w:t xml:space="preserve"> היא </w:t>
+      </w:r>
+      <w:proofErr w:type="spellStart"/>
       <w:r>
         <w:t>sendPrintToClient</w:t>
       </w:r>
+      <w:proofErr w:type="spellEnd"/>
       <w:r>
         <w:rPr>
           <w:rFonts w:hint="cs"/>
@@ -807,7 +1073,7 @@
     </w:p>
     <w:p>
       <w:pPr>
-        <w:pStyle w:val="a3"/>
+        <w:pStyle w:val="ListParagraph"/>
         <w:numPr>
           <w:ilvl w:val="0"/>
           <w:numId w:val="4"/>
@@ -831,7 +1097,23 @@
           <w:rFonts w:hint="cs"/>
           <w:rtl/>
         </w:rPr>
-        <w:t xml:space="preserve">) הוא קבלה או שליחה (בהתאם להקשר) של האופקוד </w:t>
+        <w:t xml:space="preserve">) הוא קבלה או שליחה (בהתאם להקשר) של </w:t>
+      </w:r>
+      <w:proofErr w:type="spellStart"/>
+      <w:r>
+        <w:rPr>
+          <w:rFonts w:hint="cs"/>
+          <w:rtl/>
+        </w:rPr>
+        <w:t>האופקוד</w:t>
+      </w:r>
+      <w:proofErr w:type="spellEnd"/>
+      <w:r>
+        <w:rPr>
+          <w:rFonts w:hint="cs"/>
+          <w:rtl/>
+        </w:rPr>
+        <w:t xml:space="preserve"> </w:t>
       </w:r>
       <w:r>
         <w:rPr>
@@ -864,7 +1146,7 @@
     </w:p>
     <w:p>
       <w:pPr>
-        <w:pStyle w:val="1"/>
+        <w:pStyle w:val="Heading1"/>
         <w:rPr>
           <w:rtl/>
         </w:rPr>
@@ -923,7 +1205,23 @@
           <w:rFonts w:hint="cs"/>
           <w:rtl/>
         </w:rPr>
-        <w:t xml:space="preserve"> (אלא אם התקבל אופקוד </w:t>
+        <w:t xml:space="preserve"> (אלא אם התקבל </w:t>
+      </w:r>
+      <w:proofErr w:type="spellStart"/>
+      <w:r>
+        <w:rPr>
+          <w:rFonts w:hint="cs"/>
+          <w:rtl/>
+        </w:rPr>
+        <w:t>אופקוד</w:t>
+      </w:r>
+      <w:proofErr w:type="spellEnd"/>
+      <w:r>
+        <w:rPr>
+          <w:rFonts w:hint="cs"/>
+          <w:rtl/>
+        </w:rPr>
+        <w:t xml:space="preserve"> </w:t>
       </w:r>
       <w:r>
         <w:rPr>
@@ -956,7 +1254,23 @@
           <w:rFonts w:hint="cs"/>
           <w:rtl/>
         </w:rPr>
-        <w:t xml:space="preserve">. בייט זה הוא האופקוד אשר יקבע את </w:t>
+        <w:t xml:space="preserve">. בייט זה הוא </w:t>
+      </w:r>
+      <w:proofErr w:type="spellStart"/>
+      <w:r>
+        <w:rPr>
+          <w:rFonts w:hint="cs"/>
+          <w:rtl/>
+        </w:rPr>
+        <w:t>האופקוד</w:t>
+      </w:r>
+      <w:proofErr w:type="spellEnd"/>
+      <w:r>
+        <w:rPr>
+          <w:rFonts w:hint="cs"/>
+          <w:rtl/>
+        </w:rPr>
+        <w:t xml:space="preserve"> אשר יקבע את </w:t>
       </w:r>
       <w:r>
         <w:rPr>
@@ -984,7 +1298,23 @@
           <w:rFonts w:hint="cs"/>
           <w:rtl/>
         </w:rPr>
-        <w:t>נסקור את האופקודים שהלקוח יכול לקבל מהשרת</w:t>
+        <w:t xml:space="preserve">נסקור את </w:t>
+      </w:r>
+      <w:proofErr w:type="spellStart"/>
+      <w:r>
+        <w:rPr>
+          <w:rFonts w:hint="cs"/>
+          <w:rtl/>
+        </w:rPr>
+        <w:t>האופקודים</w:t>
+      </w:r>
+      <w:proofErr w:type="spellEnd"/>
+      <w:r>
+        <w:rPr>
+          <w:rFonts w:hint="cs"/>
+          <w:rtl/>
+        </w:rPr>
+        <w:t xml:space="preserve"> שהלקוח יכול לקבל מהשרת</w:t>
       </w:r>
       <w:r>
         <w:rPr>
@@ -996,7 +1326,7 @@
     </w:p>
     <w:p>
       <w:pPr>
-        <w:pStyle w:val="2"/>
+        <w:pStyle w:val="Heading2"/>
         <w:rPr>
           <w:rtl/>
         </w:rPr>
@@ -1072,7 +1402,27 @@
           <w:bCs/>
           <w:rtl/>
         </w:rPr>
-        <w:t xml:space="preserve">יישלח לשרת אופקוד זהה ואחריו </w:t>
+        <w:t xml:space="preserve">יישלח לשרת </w:t>
+      </w:r>
+      <w:proofErr w:type="spellStart"/>
+      <w:r>
+        <w:rPr>
+          <w:rFonts w:hint="cs"/>
+          <w:b/>
+          <w:bCs/>
+          <w:rtl/>
+        </w:rPr>
+        <w:t>אופקוד</w:t>
+      </w:r>
+      <w:proofErr w:type="spellEnd"/>
+      <w:r>
+        <w:rPr>
+          <w:rFonts w:hint="cs"/>
+          <w:b/>
+          <w:bCs/>
+          <w:rtl/>
+        </w:rPr>
+        <w:t xml:space="preserve"> זהה ואחריו </w:t>
       </w:r>
       <w:r>
         <w:rPr>
@@ -1081,8 +1431,6 @@
         </w:rPr>
         <w:t>תישלח</w:t>
       </w:r>
-      <w:bookmarkStart w:id="0" w:name="_GoBack"/>
-      <w:bookmarkEnd w:id="0"/>
       <w:r>
         <w:rPr>
           <w:rFonts w:hint="cs"/>
@@ -1109,7 +1457,23 @@
           <w:rFonts w:hint="cs"/>
           <w:rtl/>
         </w:rPr>
-        <w:t>מכן יישלח פרינט מהשרת אשר יודיע ללק</w:t>
+        <w:t xml:space="preserve">מכן יישלח </w:t>
+      </w:r>
+      <w:proofErr w:type="spellStart"/>
+      <w:r>
+        <w:rPr>
+          <w:rFonts w:hint="cs"/>
+          <w:rtl/>
+        </w:rPr>
+        <w:t>פרינט</w:t>
+      </w:r>
+      <w:proofErr w:type="spellEnd"/>
+      <w:r>
+        <w:rPr>
+          <w:rFonts w:hint="cs"/>
+          <w:rtl/>
+        </w:rPr>
+        <w:t xml:space="preserve"> מהשרת אשר יודיע ללק</w:t>
       </w:r>
       <w:r>
         <w:rPr>
@@ -1123,12 +1487,28 @@
           <w:rFonts w:hint="cs"/>
           <w:rtl/>
         </w:rPr>
-        <w:t>לאחר מכן יישלח אחד מהאופקודים הבאים:</w:t>
-      </w:r>
-    </w:p>
-    <w:p>
-      <w:pPr>
-        <w:pStyle w:val="a3"/>
+        <w:t xml:space="preserve">לאחר מכן יישלח אחד </w:t>
+      </w:r>
+      <w:proofErr w:type="spellStart"/>
+      <w:r>
+        <w:rPr>
+          <w:rFonts w:hint="cs"/>
+          <w:rtl/>
+        </w:rPr>
+        <w:t>מהאופקודים</w:t>
+      </w:r>
+      <w:proofErr w:type="spellEnd"/>
+      <w:r>
+        <w:rPr>
+          <w:rFonts w:hint="cs"/>
+          <w:rtl/>
+        </w:rPr>
+        <w:t xml:space="preserve"> הבאים:</w:t>
+      </w:r>
+    </w:p>
+    <w:p>
+      <w:pPr>
+        <w:pStyle w:val="ListParagraph"/>
         <w:numPr>
           <w:ilvl w:val="0"/>
           <w:numId w:val="3"/>
@@ -1177,7 +1557,7 @@
     </w:p>
     <w:p>
       <w:pPr>
-        <w:pStyle w:val="a3"/>
+        <w:pStyle w:val="ListParagraph"/>
         <w:numPr>
           <w:ilvl w:val="0"/>
           <w:numId w:val="3"/>
@@ -1222,19 +1602,73 @@
           <w:strike/>
           <w:rtl/>
         </w:rPr>
-        <w:t>שלח אופקוד זה ע"מ ל</w:t>
-      </w:r>
+        <w:t xml:space="preserve">שלח </w:t>
+      </w:r>
+      <w:proofErr w:type="spellStart"/>
       <w:r>
         <w:rPr>
           <w:rFonts w:hint="cs"/>
           <w:strike/>
           <w:rtl/>
         </w:rPr>
-        <w:t>אפשר לו נסיונות התחברות נוספים. המספר המקסימלי של נסיונות אלו מוגדר ע"י הקבוע (</w:t>
-      </w:r>
-      <w:r>
-        <w:rPr>
+        <w:t>אופקוד</w:t>
+      </w:r>
+      <w:proofErr w:type="spellEnd"/>
+      <w:r>
+        <w:rPr>
+          <w:rFonts w:hint="cs"/>
           <w:strike/>
+          <w:rtl/>
+        </w:rPr>
+        <w:t xml:space="preserve"> זה ע"מ ל</w:t>
+      </w:r>
+      <w:r>
+        <w:rPr>
+          <w:rFonts w:hint="cs"/>
+          <w:strike/>
+          <w:rtl/>
+        </w:rPr>
+        <w:t xml:space="preserve">אפשר לו </w:t>
+      </w:r>
+      <w:proofErr w:type="spellStart"/>
+      <w:r>
+        <w:rPr>
+          <w:rFonts w:hint="cs"/>
+          <w:strike/>
+          <w:rtl/>
+        </w:rPr>
+        <w:t>נסיונות</w:t>
+      </w:r>
+      <w:proofErr w:type="spellEnd"/>
+      <w:r>
+        <w:rPr>
+          <w:rFonts w:hint="cs"/>
+          <w:strike/>
+          <w:rtl/>
+        </w:rPr>
+        <w:t xml:space="preserve"> התחברות נוספים. המספר המקסימלי של </w:t>
+      </w:r>
+      <w:proofErr w:type="spellStart"/>
+      <w:r>
+        <w:rPr>
+          <w:rFonts w:hint="cs"/>
+          <w:strike/>
+          <w:rtl/>
+        </w:rPr>
+        <w:t>נסיונות</w:t>
+      </w:r>
+      <w:proofErr w:type="spellEnd"/>
+      <w:r>
+        <w:rPr>
+          <w:rFonts w:hint="cs"/>
+          <w:strike/>
+          <w:rtl/>
+        </w:rPr>
+        <w:t xml:space="preserve"> אלו מוגדר ע"י הקבוע (</w:t>
+      </w:r>
+      <w:r>
+        <w:rPr>
+          <w:strike/>
         </w:rPr>
         <w:t>#define</w:t>
       </w:r>
@@ -1318,7 +1752,7 @@
     </w:p>
     <w:p>
       <w:pPr>
-        <w:pStyle w:val="a3"/>
+        <w:pStyle w:val="ListParagraph"/>
         <w:numPr>
           <w:ilvl w:val="0"/>
           <w:numId w:val="3"/>
@@ -1370,7 +1804,7 @@
     </w:p>
     <w:p>
       <w:pPr>
-        <w:pStyle w:val="2"/>
+        <w:pStyle w:val="Heading2"/>
         <w:rPr>
           <w:rtl/>
         </w:rPr>
@@ -1424,19 +1858,53 @@
           <w:strike/>
           <w:rtl/>
         </w:rPr>
-        <w:t>הגיע למספר הנסיונות המקסימליים להתחברות,</w:t>
-      </w:r>
-      <w:r>
-        <w:rPr>
-          <w:rFonts w:hint="cs"/>
-          <w:rtl/>
-        </w:rPr>
-        <w:t xml:space="preserve"> יישלח אופקוד זה שיגרום לסגירת תוכנת הלקוח (יחד עם הדפסת הודעה מתאימה).</w:t>
-      </w:r>
-    </w:p>
-    <w:p>
-      <w:pPr>
-        <w:pStyle w:val="2"/>
+        <w:t xml:space="preserve">הגיע למספר </w:t>
+      </w:r>
+      <w:proofErr w:type="spellStart"/>
+      <w:r>
+        <w:rPr>
+          <w:rFonts w:hint="cs"/>
+          <w:strike/>
+          <w:rtl/>
+        </w:rPr>
+        <w:t>הנסיונות</w:t>
+      </w:r>
+      <w:proofErr w:type="spellEnd"/>
+      <w:r>
+        <w:rPr>
+          <w:rFonts w:hint="cs"/>
+          <w:strike/>
+          <w:rtl/>
+        </w:rPr>
+        <w:t xml:space="preserve"> המקסימליים להתחברות,</w:t>
+      </w:r>
+      <w:r>
+        <w:rPr>
+          <w:rFonts w:hint="cs"/>
+          <w:rtl/>
+        </w:rPr>
+        <w:t xml:space="preserve"> יישלח </w:t>
+      </w:r>
+      <w:proofErr w:type="spellStart"/>
+      <w:r>
+        <w:rPr>
+          <w:rFonts w:hint="cs"/>
+          <w:rtl/>
+        </w:rPr>
+        <w:t>אופקוד</w:t>
+      </w:r>
+      <w:proofErr w:type="spellEnd"/>
+      <w:r>
+        <w:rPr>
+          <w:rFonts w:hint="cs"/>
+          <w:rtl/>
+        </w:rPr>
+        <w:t xml:space="preserve"> זה שיגרום לסגירת תוכנת הלקוח (יחד עם הדפסת הודעה מתאימה).</w:t>
+      </w:r>
+    </w:p>
+    <w:p>
+      <w:pPr>
+        <w:pStyle w:val="Heading2"/>
         <w:rPr>
           <w:rtl/>
         </w:rPr>
@@ -1527,7 +1995,7 @@
     </w:p>
     <w:p>
       <w:pPr>
-        <w:pStyle w:val="2"/>
+        <w:pStyle w:val="Heading2"/>
         <w:rPr>
           <w:rtl/>
         </w:rPr>
@@ -1553,7 +2021,23 @@
           <w:rFonts w:hint="cs"/>
           <w:rtl/>
         </w:rPr>
-        <w:t xml:space="preserve">במצב זה תוכנת הלקוח עוצרת את הקריאה מהשרת. זהו אופקוד המציין כי השרת סיים לשלוח את כל המידע שהלקוח מעוניין בו, והוא כעת חוזר </w:t>
+        <w:t xml:space="preserve">במצב זה תוכנת הלקוח עוצרת את הקריאה מהשרת. זהו </w:t>
+      </w:r>
+      <w:proofErr w:type="spellStart"/>
+      <w:r>
+        <w:rPr>
+          <w:rFonts w:hint="cs"/>
+          <w:rtl/>
+        </w:rPr>
+        <w:t>אופקוד</w:t>
+      </w:r>
+      <w:proofErr w:type="spellEnd"/>
+      <w:r>
+        <w:rPr>
+          <w:rFonts w:hint="cs"/>
+          <w:rtl/>
+        </w:rPr>
+        <w:t xml:space="preserve"> המציין כי השרת סיים לשלוח את כל המידע שהלקוח מעוניין בו, והוא כעת חוזר </w:t>
       </w:r>
       <w:r>
         <w:rPr>
@@ -1584,7 +2068,23 @@
           <w:rFonts w:hint="cs"/>
           <w:rtl/>
         </w:rPr>
-        <w:t>. הלקוח מצידו, כעת חופשי להקליד ולבקש פעולות חדשות מהשרת.</w:t>
+        <w:t xml:space="preserve">. הלקוח </w:t>
+      </w:r>
+      <w:proofErr w:type="spellStart"/>
+      <w:r>
+        <w:rPr>
+          <w:rFonts w:hint="cs"/>
+          <w:rtl/>
+        </w:rPr>
+        <w:t>מצידו</w:t>
+      </w:r>
+      <w:proofErr w:type="spellEnd"/>
+      <w:r>
+        <w:rPr>
+          <w:rFonts w:hint="cs"/>
+          <w:rtl/>
+        </w:rPr>
+        <w:t>, כעת חופשי להקליד ולבקש פעולות חדשות מהשרת.</w:t>
       </w:r>
       <w:r>
         <w:rPr>
@@ -1660,7 +2160,27 @@
           <w:bCs/>
           <w:rtl/>
         </w:rPr>
-        <w:t xml:space="preserve"> וכן את הסוקט דרכו הוא מתקשר את הלקוח, ומתבצעת על קבוצה זו קריאת </w:t>
+        <w:t xml:space="preserve"> וכן את </w:t>
+      </w:r>
+      <w:proofErr w:type="spellStart"/>
+      <w:r>
+        <w:rPr>
+          <w:rFonts w:hint="cs"/>
+          <w:b/>
+          <w:bCs/>
+          <w:rtl/>
+        </w:rPr>
+        <w:t>הסוקט</w:t>
+      </w:r>
+      <w:proofErr w:type="spellEnd"/>
+      <w:r>
+        <w:rPr>
+          <w:rFonts w:hint="cs"/>
+          <w:b/>
+          <w:bCs/>
+          <w:rtl/>
+        </w:rPr>
+        <w:t xml:space="preserve"> דרכו הוא מתקשר את הלקוח, ומתבצעת על קבוצה זו קריאת </w:t>
       </w:r>
       <w:r>
         <w:rPr>
@@ -1681,7 +2201,7 @@
     </w:p>
     <w:p>
       <w:pPr>
-        <w:pStyle w:val="a3"/>
+        <w:pStyle w:val="ListParagraph"/>
         <w:numPr>
           <w:ilvl w:val="0"/>
           <w:numId w:val="3"/>
@@ -1733,43 +2253,83 @@
           <w:bCs/>
           <w:rtl/>
         </w:rPr>
+        <w:t xml:space="preserve">). תוכנת הלקוח מתרגמת את הבקשה </w:t>
+      </w:r>
+      <w:proofErr w:type="spellStart"/>
+      <w:r>
+        <w:rPr>
+          <w:rFonts w:hint="cs"/>
+          <w:b/>
+          <w:bCs/>
+          <w:rtl/>
+        </w:rPr>
+        <w:t>לאופקוד</w:t>
+      </w:r>
+      <w:proofErr w:type="spellEnd"/>
+      <w:r>
+        <w:rPr>
+          <w:rFonts w:hint="cs"/>
+          <w:b/>
+          <w:bCs/>
+          <w:rtl/>
+        </w:rPr>
+        <w:t xml:space="preserve"> מתאים, אותו תשלח לשרת (ראו פירוט בצד השרת). יש לציין כי ע"מ שהשרת לא ימתין ללקוח מסוים, צד הלקוח מכין את כל המידע שהוא עומד לשלוח לשרת (ומוודא שהוא בפורמט תקין), ורק כשכל המידע מוכן הלקוח שולח לשרת את </w:t>
+      </w:r>
+      <w:proofErr w:type="spellStart"/>
+      <w:r>
+        <w:rPr>
+          <w:rFonts w:hint="cs"/>
+          <w:b/>
+          <w:bCs/>
+          <w:rtl/>
+        </w:rPr>
+        <w:t>האופקוד</w:t>
+      </w:r>
+      <w:proofErr w:type="spellEnd"/>
+      <w:r>
+        <w:rPr>
+          <w:rFonts w:hint="cs"/>
+          <w:b/>
+          <w:bCs/>
+          <w:rtl/>
+        </w:rPr>
+        <w:t xml:space="preserve"> ומיד לאחר מכן את המידע הרלוונטי.</w:t>
+      </w:r>
+      <w:r>
+        <w:rPr>
+          <w:rFonts w:hint="cs"/>
+          <w:rtl/>
+        </w:rPr>
+        <w:t xml:space="preserve"> נציין כי במידה והוזנה פקודה לא מוכרת, תוכנת הלקוח תדפיס הודעה מתאימה ותבקש הזנה חוזרת (ללא הגבלת מספר </w:t>
+      </w:r>
+      <w:proofErr w:type="spellStart"/>
+      <w:r>
+        <w:rPr>
+          <w:rFonts w:hint="cs"/>
+          <w:rtl/>
+        </w:rPr>
+        <w:t>הנסיונות</w:t>
+      </w:r>
+      <w:proofErr w:type="spellEnd"/>
+      <w:r>
+        <w:rPr>
+          <w:rFonts w:hint="cs"/>
+          <w:rtl/>
+        </w:rPr>
         <w:t xml:space="preserve">). </w:t>
       </w:r>
-      <w:r>
-        <w:rPr>
-          <w:rFonts w:hint="cs"/>
-          <w:b/>
-          <w:bCs/>
-          <w:rtl/>
-        </w:rPr>
-        <w:t>תוכנת הלקוח מתרגמת את הבקשה לאופקוד מתאים, אותו תשלח לשרת (ראו פירוט בצד השרת). יש לציין כי ע"מ שהשרת לא ימתין ללקוח מסוים, צד הלקוח מכין את כל המידע שהוא עומד לשלוח לשרת (ומוודא שהוא בפורמט תקין), ורק כשכל המידע מוכן הלקוח שולח לשרת את האופקוד ומיד לאחר מכן את המידע הרלוונטי.</w:t>
-      </w:r>
-      <w:r>
-        <w:rPr>
-          <w:rFonts w:hint="cs"/>
-          <w:rtl/>
-        </w:rPr>
-        <w:t xml:space="preserve"> </w:t>
-      </w:r>
-      <w:r>
-        <w:rPr>
-          <w:rFonts w:hint="cs"/>
-          <w:rtl/>
-        </w:rPr>
-        <w:t xml:space="preserve">נציין כי במידה והוזנה פקודה לא מוכרת, תוכנת הלקוח תדפיס הודעה מתאימה ותבקש הזנה חוזרת (ללא הגבלת מספר הנסיונות). </w:t>
-      </w:r>
-    </w:p>
-    <w:p>
-      <w:pPr>
-        <w:pStyle w:val="a3"/>
-        <w:rPr>
-          <w:rtl/>
-        </w:rPr>
-      </w:pPr>
-    </w:p>
-    <w:p>
-      <w:pPr>
-        <w:pStyle w:val="a3"/>
+    </w:p>
+    <w:p>
+      <w:pPr>
+        <w:pStyle w:val="ListParagraph"/>
+        <w:rPr>
+          <w:rtl/>
+        </w:rPr>
+      </w:pPr>
+    </w:p>
+    <w:p>
+      <w:pPr>
+        <w:pStyle w:val="ListParagraph"/>
         <w:numPr>
           <w:ilvl w:val="0"/>
           <w:numId w:val="3"/>
@@ -1819,7 +2379,27 @@
           <w:bCs/>
           <w:rtl/>
         </w:rPr>
-        <w:t xml:space="preserve"> התוכנה תחזור לתחילת לולאת הפעילות של הלקוח, תקבל פרינט ותדפיס את ההוד</w:t>
+        <w:t xml:space="preserve"> התוכנה תחזור לתחילת לולאת הפעילות של הלקוח, תקבל </w:t>
+      </w:r>
+      <w:proofErr w:type="spellStart"/>
+      <w:r>
+        <w:rPr>
+          <w:rFonts w:hint="cs"/>
+          <w:b/>
+          <w:bCs/>
+          <w:rtl/>
+        </w:rPr>
+        <w:t>פרינט</w:t>
+      </w:r>
+      <w:proofErr w:type="spellEnd"/>
+      <w:r>
+        <w:rPr>
+          <w:rFonts w:hint="cs"/>
+          <w:b/>
+          <w:bCs/>
+          <w:rtl/>
+        </w:rPr>
+        <w:t xml:space="preserve"> ותדפיס את ההוד</w:t>
       </w:r>
       <w:r>
         <w:rPr>
@@ -1968,7 +2548,7 @@
     </w:p>
     <w:p>
       <w:pPr>
-        <w:pStyle w:val="1"/>
+        <w:pStyle w:val="Heading1"/>
         <w:rPr>
           <w:rtl/>
         </w:rPr>
@@ -2013,7 +2593,27 @@
           <w:bCs/>
           <w:rtl/>
         </w:rPr>
-        <w:t xml:space="preserve"> כך שתכיל בשלב ראשון את הסוקט שדרכו מתקבלות בקשות התחברות לשרת</w:t>
+        <w:t xml:space="preserve"> כך שתכיל בשלב ראשון את </w:t>
+      </w:r>
+      <w:proofErr w:type="spellStart"/>
+      <w:r>
+        <w:rPr>
+          <w:rFonts w:hint="cs"/>
+          <w:b/>
+          <w:bCs/>
+          <w:rtl/>
+        </w:rPr>
+        <w:t>הסוקט</w:t>
+      </w:r>
+      <w:proofErr w:type="spellEnd"/>
+      <w:r>
+        <w:rPr>
+          <w:rFonts w:hint="cs"/>
+          <w:b/>
+          <w:bCs/>
+          <w:rtl/>
+        </w:rPr>
+        <w:t xml:space="preserve"> שדרכו מתקבלות בקשות התחברות לשרת</w:t>
       </w:r>
       <w:r>
         <w:rPr>
@@ -2031,7 +2631,27 @@
           <w:bCs/>
           <w:rtl/>
         </w:rPr>
-        <w:t xml:space="preserve">. בכל איטרציה חדשה של הלולאה השרת מבצע קריאת </w:t>
+        <w:t xml:space="preserve">. בכל </w:t>
+      </w:r>
+      <w:proofErr w:type="spellStart"/>
+      <w:r>
+        <w:rPr>
+          <w:rFonts w:hint="cs"/>
+          <w:b/>
+          <w:bCs/>
+          <w:rtl/>
+        </w:rPr>
+        <w:t>איטרציה</w:t>
+      </w:r>
+      <w:proofErr w:type="spellEnd"/>
+      <w:r>
+        <w:rPr>
+          <w:rFonts w:hint="cs"/>
+          <w:b/>
+          <w:bCs/>
+          <w:rtl/>
+        </w:rPr>
+        <w:t xml:space="preserve"> חדשה של הלולאה השרת מבצע קריאת </w:t>
       </w:r>
       <w:r>
         <w:rPr>
@@ -2107,7 +2727,27 @@
           <w:bCs/>
           <w:rtl/>
         </w:rPr>
-        <w:t xml:space="preserve">ליחה (של אופקוד) מלקוח. כשבקשה כזו מגיעה השרת רץ בלולאה </w:t>
+        <w:t xml:space="preserve">ליחה (של </w:t>
+      </w:r>
+      <w:proofErr w:type="spellStart"/>
+      <w:r>
+        <w:rPr>
+          <w:rFonts w:hint="cs"/>
+          <w:b/>
+          <w:bCs/>
+          <w:rtl/>
+        </w:rPr>
+        <w:t>אופקוד</w:t>
+      </w:r>
+      <w:proofErr w:type="spellEnd"/>
+      <w:r>
+        <w:rPr>
+          <w:rFonts w:hint="cs"/>
+          <w:b/>
+          <w:bCs/>
+          <w:rtl/>
+        </w:rPr>
+        <w:t xml:space="preserve">) מלקוח. כשבקשה כזו מגיעה השרת רץ בלולאה </w:t>
       </w:r>
       <w:r>
         <w:rPr>
@@ -2144,6 +2784,7 @@
         </w:rPr>
         <w:t xml:space="preserve">עד </w:t>
       </w:r>
+      <w:proofErr w:type="spellStart"/>
       <w:r>
         <w:rPr>
           <w:b/>
@@ -2151,6 +2792,7 @@
         </w:rPr>
         <w:t>fdmax</w:t>
       </w:r>
+      <w:proofErr w:type="spellEnd"/>
       <w:r>
         <w:rPr>
           <w:rFonts w:hint="cs"/>
@@ -2174,7 +2816,27 @@
           <w:bCs/>
           <w:rtl/>
         </w:rPr>
-        <w:t xml:space="preserve"> המקסימלי של סוקט של לקוח פעיל) וכשהוא מוצא את ה-</w:t>
+        <w:t xml:space="preserve"> המקסימלי של </w:t>
+      </w:r>
+      <w:proofErr w:type="spellStart"/>
+      <w:r>
+        <w:rPr>
+          <w:rFonts w:hint="cs"/>
+          <w:b/>
+          <w:bCs/>
+          <w:rtl/>
+        </w:rPr>
+        <w:t>סוקט</w:t>
+      </w:r>
+      <w:proofErr w:type="spellEnd"/>
+      <w:r>
+        <w:rPr>
+          <w:rFonts w:hint="cs"/>
+          <w:b/>
+          <w:bCs/>
+          <w:rtl/>
+        </w:rPr>
+        <w:t xml:space="preserve"> של לקוח פעיל) וכשהוא מוצא את ה-</w:t>
       </w:r>
       <w:r>
         <w:rPr>
@@ -2243,8 +2905,29 @@
           <w:bCs/>
           <w:rtl/>
         </w:rPr>
-        <w:t xml:space="preserve"> למשל, תיענה לפי זרימת תוכנית הלקוח בקריאת </w:t>
-      </w:r>
+        <w:t xml:space="preserve"> למשל, תיענה לפי זרימת </w:t>
+      </w:r>
+      <w:proofErr w:type="spellStart"/>
+      <w:r>
+        <w:rPr>
+          <w:rFonts w:hint="cs"/>
+          <w:b/>
+          <w:bCs/>
+          <w:rtl/>
+        </w:rPr>
+        <w:t>תוכנית</w:t>
+      </w:r>
+      <w:proofErr w:type="spellEnd"/>
+      <w:r>
+        <w:rPr>
+          <w:rFonts w:hint="cs"/>
+          <w:b/>
+          <w:bCs/>
+          <w:rtl/>
+        </w:rPr>
+        <w:t xml:space="preserve"> הלקוח בקריאת </w:t>
+      </w:r>
+      <w:proofErr w:type="spellStart"/>
       <w:r>
         <w:rPr>
           <w:b/>
@@ -2252,14 +2935,35 @@
         </w:rPr>
         <w:t>recv</w:t>
       </w:r>
-      <w:r>
-        <w:rPr>
-          <w:rFonts w:hint="cs"/>
-          <w:b/>
-          <w:bCs/>
-          <w:rtl/>
-        </w:rPr>
-        <w:t xml:space="preserve"> מיידית, כך שלא תיחסם).</w:t>
+      <w:proofErr w:type="spellEnd"/>
+      <w:r>
+        <w:rPr>
+          <w:rFonts w:hint="cs"/>
+          <w:b/>
+          <w:bCs/>
+          <w:rtl/>
+        </w:rPr>
+        <w:t xml:space="preserve"> </w:t>
+      </w:r>
+      <w:proofErr w:type="spellStart"/>
+      <w:r>
+        <w:rPr>
+          <w:rFonts w:hint="cs"/>
+          <w:b/>
+          <w:bCs/>
+          <w:rtl/>
+        </w:rPr>
+        <w:t>מיידית</w:t>
+      </w:r>
+      <w:proofErr w:type="spellEnd"/>
+      <w:r>
+        <w:rPr>
+          <w:rFonts w:hint="cs"/>
+          <w:b/>
+          <w:bCs/>
+          <w:rtl/>
+        </w:rPr>
+        <w:t>, כך שלא תיחסם).</w:t>
       </w:r>
     </w:p>
     <w:p>
@@ -2328,12 +3032,30 @@
           <w:strike/>
           <w:rtl/>
         </w:rPr>
-        <w:t xml:space="preserve">אם השרת שלח אופקוד </w:t>
-      </w:r>
+        <w:t xml:space="preserve">אם השרת שלח </w:t>
+      </w:r>
+      <w:proofErr w:type="spellStart"/>
       <w:r>
         <w:rPr>
           <w:rFonts w:hint="cs"/>
           <w:strike/>
+          <w:rtl/>
+        </w:rPr>
+        <w:t>אופקוד</w:t>
+      </w:r>
+      <w:proofErr w:type="spellEnd"/>
+      <w:r>
+        <w:rPr>
+          <w:rFonts w:hint="cs"/>
+          <w:strike/>
+          <w:rtl/>
+        </w:rPr>
+        <w:t xml:space="preserve"> </w:t>
+      </w:r>
+      <w:r>
+        <w:rPr>
+          <w:rFonts w:hint="cs"/>
+          <w:strike/>
         </w:rPr>
         <w:t>OP_HALT</w:t>
       </w:r>
@@ -2374,8 +3096,17 @@
           <w:rFonts w:hint="cs"/>
           <w:rtl/>
         </w:rPr>
-        <w:t>בייט זה הוא האופקוד</w:t>
-      </w:r>
+        <w:t xml:space="preserve">בייט זה הוא </w:t>
+      </w:r>
+      <w:proofErr w:type="spellStart"/>
+      <w:r>
+        <w:rPr>
+          <w:rFonts w:hint="cs"/>
+          <w:rtl/>
+        </w:rPr>
+        <w:t>האופקוד</w:t>
+      </w:r>
+      <w:proofErr w:type="spellEnd"/>
       <w:r>
         <w:rPr>
           <w:rtl/>
@@ -2414,7 +3145,25 @@
           <w:strike/>
           <w:rtl/>
         </w:rPr>
-        <w:t>קבלת אופקודים מהלקוח אפשרית רק לאחר שלב האימות.</w:t>
+        <w:t xml:space="preserve">קבלת </w:t>
+      </w:r>
+      <w:proofErr w:type="spellStart"/>
+      <w:r>
+        <w:rPr>
+          <w:rFonts w:hint="cs"/>
+          <w:strike/>
+          <w:rtl/>
+        </w:rPr>
+        <w:t>אופקודים</w:t>
+      </w:r>
+      <w:proofErr w:type="spellEnd"/>
+      <w:r>
+        <w:rPr>
+          <w:rFonts w:hint="cs"/>
+          <w:strike/>
+          <w:rtl/>
+        </w:rPr>
+        <w:t xml:space="preserve"> מהלקוח אפשרית רק לאחר שלב האימות.</w:t>
       </w:r>
       <w:r>
         <w:rPr>
@@ -2435,21 +3184,69 @@
           <w:rFonts w:hint="cs"/>
           <w:rtl/>
         </w:rPr>
-        <w:t>נסקור את האופקודים שהשרת יכול לקבל מהלקוח</w:t>
-      </w:r>
-      <w:r>
-        <w:rPr>
-          <w:rFonts w:hint="cs"/>
-          <w:rtl/>
-        </w:rPr>
-        <w:t xml:space="preserve"> (אופקודים אלו נשלחים מהלקוח לאחר קבלת פקודה מתאימה כפי שהוגדר בתרגיל. </w:t>
-      </w:r>
-      <w:r>
-        <w:rPr>
-          <w:rFonts w:hint="cs"/>
-          <w:rtl/>
-        </w:rPr>
-        <w:t>לא קשה להבין איזה אופקוד נשלח לאחר איזו פקודה</w:t>
+        <w:t xml:space="preserve">נסקור את </w:t>
+      </w:r>
+      <w:proofErr w:type="spellStart"/>
+      <w:r>
+        <w:rPr>
+          <w:rFonts w:hint="cs"/>
+          <w:rtl/>
+        </w:rPr>
+        <w:t>האופקודים</w:t>
+      </w:r>
+      <w:proofErr w:type="spellEnd"/>
+      <w:r>
+        <w:rPr>
+          <w:rFonts w:hint="cs"/>
+          <w:rtl/>
+        </w:rPr>
+        <w:t xml:space="preserve"> שהשרת יכול לקבל מהלקוח</w:t>
+      </w:r>
+      <w:r>
+        <w:rPr>
+          <w:rFonts w:hint="cs"/>
+          <w:rtl/>
+        </w:rPr>
+        <w:t xml:space="preserve"> (</w:t>
+      </w:r>
+      <w:proofErr w:type="spellStart"/>
+      <w:r>
+        <w:rPr>
+          <w:rFonts w:hint="cs"/>
+          <w:rtl/>
+        </w:rPr>
+        <w:t>אופקודים</w:t>
+      </w:r>
+      <w:proofErr w:type="spellEnd"/>
+      <w:r>
+        <w:rPr>
+          <w:rFonts w:hint="cs"/>
+          <w:rtl/>
+        </w:rPr>
+        <w:t xml:space="preserve"> אלו נשלחים מהלקוח לאחר קבלת פקודה מתאימה כפי שהוגדר בתרגיל. </w:t>
+      </w:r>
+      <w:r>
+        <w:rPr>
+          <w:rFonts w:hint="cs"/>
+          <w:rtl/>
+        </w:rPr>
+        <w:t xml:space="preserve">לא קשה להבין איזה </w:t>
+      </w:r>
+      <w:proofErr w:type="spellStart"/>
+      <w:r>
+        <w:rPr>
+          <w:rFonts w:hint="cs"/>
+          <w:rtl/>
+        </w:rPr>
+        <w:t>אופקוד</w:t>
+      </w:r>
+      <w:proofErr w:type="spellEnd"/>
+      <w:r>
+        <w:rPr>
+          <w:rFonts w:hint="cs"/>
+          <w:rtl/>
+        </w:rPr>
+        <w:t xml:space="preserve"> נשלח לאחר איזו פקודה</w:t>
       </w:r>
       <w:r>
         <w:rPr>
@@ -2475,7 +3272,7 @@
     </w:p>
     <w:p>
       <w:pPr>
-        <w:pStyle w:val="2"/>
+        <w:pStyle w:val="Heading2"/>
         <w:rPr>
           <w:b/>
           <w:bCs/>
@@ -2505,7 +3302,67 @@
           <w:bCs/>
           <w:rtl/>
         </w:rPr>
-        <w:t>זהו האופקוד הראשון שצריך להתקבל מהלקוח לאחר שזה התחבר לשרת. אופקוד זה מסמן לשרת כי הלקוח רוצה להיכנס למערכת בעזרת שם משתמש וסיסמה, ולכן מיד לאחר קבלתו השרת מקבל מהלקוח את שם המשתמש בסיסמה ובודק האם הם מתאימים לרישומים הקיימים אצלו. במידה וכן נשלח פרינט עם הודעת התחברות (</w:t>
+        <w:t xml:space="preserve">זהו </w:t>
+      </w:r>
+      <w:proofErr w:type="spellStart"/>
+      <w:r>
+        <w:rPr>
+          <w:rFonts w:hint="cs"/>
+          <w:b/>
+          <w:bCs/>
+          <w:rtl/>
+        </w:rPr>
+        <w:t>האופקוד</w:t>
+      </w:r>
+      <w:proofErr w:type="spellEnd"/>
+      <w:r>
+        <w:rPr>
+          <w:rFonts w:hint="cs"/>
+          <w:b/>
+          <w:bCs/>
+          <w:rtl/>
+        </w:rPr>
+        <w:t xml:space="preserve"> הראשון שצריך להתקבל מהלקוח לאחר שזה התחבר לשרת. </w:t>
+      </w:r>
+      <w:proofErr w:type="spellStart"/>
+      <w:r>
+        <w:rPr>
+          <w:rFonts w:hint="cs"/>
+          <w:b/>
+          <w:bCs/>
+          <w:rtl/>
+        </w:rPr>
+        <w:t>אופקוד</w:t>
+      </w:r>
+      <w:proofErr w:type="spellEnd"/>
+      <w:r>
+        <w:rPr>
+          <w:rFonts w:hint="cs"/>
+          <w:b/>
+          <w:bCs/>
+          <w:rtl/>
+        </w:rPr>
+        <w:t xml:space="preserve"> זה מסמן לשרת כי הלקוח רוצה להיכנס למערכת בעזרת שם משתמש וסיסמה, ולכן מיד לאחר קבלתו השרת מקבל מהלקוח את שם המשתמש בסיסמה ובודק האם הם מתאימים לרישומים הקיימים אצלו. במידה וכן נשלח </w:t>
+      </w:r>
+      <w:proofErr w:type="spellStart"/>
+      <w:r>
+        <w:rPr>
+          <w:rFonts w:hint="cs"/>
+          <w:b/>
+          <w:bCs/>
+          <w:rtl/>
+        </w:rPr>
+        <w:t>פרינט</w:t>
+      </w:r>
+      <w:proofErr w:type="spellEnd"/>
+      <w:r>
+        <w:rPr>
+          <w:rFonts w:hint="cs"/>
+          <w:b/>
+          <w:bCs/>
+          <w:rtl/>
+        </w:rPr>
+        <w:t xml:space="preserve"> עם הודעת התחברות (</w:t>
       </w:r>
       <w:r>
         <w:rPr>
@@ -2552,7 +3409,7 @@
     </w:p>
     <w:p>
       <w:pPr>
-        <w:pStyle w:val="2"/>
+        <w:pStyle w:val="Heading2"/>
         <w:rPr>
           <w:rtl/>
         </w:rPr>
@@ -2582,7 +3439,23 @@
           <w:rFonts w:hint="cs"/>
           <w:rtl/>
         </w:rPr>
-        <w:t>ת המייל של הלקוח ושולחת ללקוח פרינט עבור כל מייל שנמצא בתיבה, בפורמט הבא:</w:t>
+        <w:t xml:space="preserve">ת המייל של הלקוח ושולחת ללקוח </w:t>
+      </w:r>
+      <w:proofErr w:type="spellStart"/>
+      <w:r>
+        <w:rPr>
+          <w:rFonts w:hint="cs"/>
+          <w:rtl/>
+        </w:rPr>
+        <w:t>פרינט</w:t>
+      </w:r>
+      <w:proofErr w:type="spellEnd"/>
+      <w:r>
+        <w:rPr>
+          <w:rFonts w:hint="cs"/>
+          <w:rtl/>
+        </w:rPr>
+        <w:t xml:space="preserve"> עבור כל מייל שנמצא בתיבה, בפורמט הבא:</w:t>
       </w:r>
     </w:p>
     <w:p>
@@ -2612,12 +3485,28 @@
           <w:rFonts w:hint="cs"/>
           <w:rtl/>
         </w:rPr>
-        <w:t>בסיום שליחת הפרינטים יישלח האלט ללקוח.</w:t>
-      </w:r>
-    </w:p>
-    <w:p>
-      <w:pPr>
-        <w:pStyle w:val="2"/>
+        <w:t xml:space="preserve">בסיום שליחת </w:t>
+      </w:r>
+      <w:proofErr w:type="spellStart"/>
+      <w:r>
+        <w:rPr>
+          <w:rFonts w:hint="cs"/>
+          <w:rtl/>
+        </w:rPr>
+        <w:t>הפרינטים</w:t>
+      </w:r>
+      <w:proofErr w:type="spellEnd"/>
+      <w:r>
+        <w:rPr>
+          <w:rFonts w:hint="cs"/>
+          <w:rtl/>
+        </w:rPr>
+        <w:t xml:space="preserve"> יישלח האלט ללקוח.</w:t>
+      </w:r>
+    </w:p>
+    <w:p>
+      <w:pPr>
+        <w:pStyle w:val="Heading2"/>
         <w:rPr>
           <w:b/>
           <w:bCs/>
@@ -2655,7 +3544,27 @@
           <w:bCs/>
           <w:rtl/>
         </w:rPr>
-        <w:t xml:space="preserve">כפי שניתן להבין, לאחר קבלת אופקוד זה השרת סורק את רשימת המשתמשים הפעילים (משתמש פעיל יזוהה לפי </w:t>
+        <w:t xml:space="preserve">כפי שניתן להבין, לאחר קבלת </w:t>
+      </w:r>
+      <w:proofErr w:type="spellStart"/>
+      <w:r>
+        <w:rPr>
+          <w:rFonts w:hint="cs"/>
+          <w:b/>
+          <w:bCs/>
+          <w:rtl/>
+        </w:rPr>
+        <w:t>אופקוד</w:t>
+      </w:r>
+      <w:proofErr w:type="spellEnd"/>
+      <w:r>
+        <w:rPr>
+          <w:rFonts w:hint="cs"/>
+          <w:b/>
+          <w:bCs/>
+          <w:rtl/>
+        </w:rPr>
+        <w:t xml:space="preserve"> זה השרת סורק את רשימת המשתמשים הפעילים (משתמש פעיל יזוהה לפי </w:t>
       </w:r>
       <w:r>
         <w:rPr>
@@ -2672,7 +3581,27 @@
           <w:bCs/>
           <w:rtl/>
         </w:rPr>
-        <w:t xml:space="preserve"> חיובי), ולאחר מכן שולח פרינט ללקוח עם רשימת המשתמשים המחוברים ברגע זה</w:t>
+        <w:t xml:space="preserve"> חיובי), ולאחר מכן שולח </w:t>
+      </w:r>
+      <w:proofErr w:type="spellStart"/>
+      <w:r>
+        <w:rPr>
+          <w:rFonts w:hint="cs"/>
+          <w:b/>
+          <w:bCs/>
+          <w:rtl/>
+        </w:rPr>
+        <w:t>פרינט</w:t>
+      </w:r>
+      <w:proofErr w:type="spellEnd"/>
+      <w:r>
+        <w:rPr>
+          <w:rFonts w:hint="cs"/>
+          <w:b/>
+          <w:bCs/>
+          <w:rtl/>
+        </w:rPr>
+        <w:t xml:space="preserve"> ללקוח עם רשימת המשתמשים המחוברים ברגע זה</w:t>
       </w:r>
       <w:r>
         <w:rPr>
@@ -2706,48 +3635,84 @@
           <w:b/>
           <w:bCs/>
         </w:rPr>
-        <w:t>Online users: &lt;user1&gt;, &lt;user2&gt;, …, &lt;user_k&gt;</w:t>
-      </w:r>
-    </w:p>
-    <w:p>
-      <w:pPr>
-        <w:rPr>
-          <w:b/>
-          <w:bCs/>
-          <w:rtl/>
-        </w:rPr>
-      </w:pPr>
-      <w:r>
-        <w:rPr>
-          <w:rFonts w:hint="cs"/>
-          <w:b/>
-          <w:bCs/>
-          <w:rtl/>
-        </w:rPr>
-        <w:t>בסיום שליחת הפרינט יישלח האלט ללקוח.</w:t>
-      </w:r>
-    </w:p>
-    <w:p>
-      <w:pPr>
-        <w:rPr>
-          <w:b/>
-          <w:bCs/>
-          <w:rtl/>
-        </w:rPr>
-      </w:pPr>
-    </w:p>
-    <w:p>
-      <w:pPr>
-        <w:rPr>
-          <w:b/>
-          <w:bCs/>
-          <w:rtl/>
-        </w:rPr>
-      </w:pPr>
-    </w:p>
-    <w:p>
-      <w:pPr>
-        <w:pStyle w:val="2"/>
+        <w:t>Online users: &lt;user1&gt;, &lt;user2&gt;, …, &lt;</w:t>
+      </w:r>
+      <w:proofErr w:type="spellStart"/>
+      <w:r>
+        <w:rPr>
+          <w:b/>
+          <w:bCs/>
+        </w:rPr>
+        <w:t>user_k</w:t>
+      </w:r>
+      <w:proofErr w:type="spellEnd"/>
+      <w:r>
+        <w:rPr>
+          <w:b/>
+          <w:bCs/>
+        </w:rPr>
+        <w:t>&gt;</w:t>
+      </w:r>
+    </w:p>
+    <w:p>
+      <w:pPr>
+        <w:rPr>
+          <w:b/>
+          <w:bCs/>
+          <w:rtl/>
+        </w:rPr>
+      </w:pPr>
+      <w:r>
+        <w:rPr>
+          <w:rFonts w:hint="cs"/>
+          <w:b/>
+          <w:bCs/>
+          <w:rtl/>
+        </w:rPr>
+        <w:t xml:space="preserve">בסיום שליחת </w:t>
+      </w:r>
+      <w:proofErr w:type="spellStart"/>
+      <w:r>
+        <w:rPr>
+          <w:rFonts w:hint="cs"/>
+          <w:b/>
+          <w:bCs/>
+          <w:rtl/>
+        </w:rPr>
+        <w:t>הפרינט</w:t>
+      </w:r>
+      <w:proofErr w:type="spellEnd"/>
+      <w:r>
+        <w:rPr>
+          <w:rFonts w:hint="cs"/>
+          <w:b/>
+          <w:bCs/>
+          <w:rtl/>
+        </w:rPr>
+        <w:t xml:space="preserve"> יישלח האלט ללקוח.</w:t>
+      </w:r>
+    </w:p>
+    <w:p>
+      <w:pPr>
+        <w:rPr>
+          <w:b/>
+          <w:bCs/>
+          <w:rtl/>
+        </w:rPr>
+      </w:pPr>
+    </w:p>
+    <w:p>
+      <w:pPr>
+        <w:rPr>
+          <w:b/>
+          <w:bCs/>
+          <w:rtl/>
+        </w:rPr>
+      </w:pPr>
+    </w:p>
+    <w:p>
+      <w:pPr>
+        <w:pStyle w:val="Heading2"/>
         <w:rPr>
           <w:b/>
           <w:bCs/>
@@ -2770,14 +3735,45 @@
           <w:rtl/>
         </w:rPr>
       </w:pPr>
-      <w:r>
-        <w:rPr>
-          <w:rFonts w:hint="cs"/>
-          <w:b/>
-          <w:bCs/>
-          <w:rtl/>
-        </w:rPr>
-        <w:t>אופקוד זה נשלח לשרת כאשר לקוח מעוניין לשלוח הודעת צ'אט ללקוח אחר. השרת מבצע לאחר קבלת האופקוד שתי קריאות של דאטה (</w:t>
+      <w:proofErr w:type="spellStart"/>
+      <w:r>
+        <w:rPr>
+          <w:rFonts w:hint="cs"/>
+          <w:b/>
+          <w:bCs/>
+          <w:rtl/>
+        </w:rPr>
+        <w:t>אופקוד</w:t>
+      </w:r>
+      <w:proofErr w:type="spellEnd"/>
+      <w:r>
+        <w:rPr>
+          <w:rFonts w:hint="cs"/>
+          <w:b/>
+          <w:bCs/>
+          <w:rtl/>
+        </w:rPr>
+        <w:t xml:space="preserve"> זה נשלח לשרת כאשר לקוח מעוניין לשלוח הודעת צ'אט ללקוח אחר. השרת מבצע לאחר קבלת </w:t>
+      </w:r>
+      <w:proofErr w:type="spellStart"/>
+      <w:r>
+        <w:rPr>
+          <w:rFonts w:hint="cs"/>
+          <w:b/>
+          <w:bCs/>
+          <w:rtl/>
+        </w:rPr>
+        <w:t>האופקוד</w:t>
+      </w:r>
+      <w:proofErr w:type="spellEnd"/>
+      <w:r>
+        <w:rPr>
+          <w:rFonts w:hint="cs"/>
+          <w:b/>
+          <w:bCs/>
+          <w:rtl/>
+        </w:rPr>
+        <w:t xml:space="preserve"> שתי קריאות של דאטה (</w:t>
       </w:r>
       <w:r>
         <w:rPr>
@@ -2831,7 +3827,7 @@
     </w:p>
     <w:p>
       <w:pPr>
-        <w:pStyle w:val="a3"/>
+        <w:pStyle w:val="ListParagraph"/>
         <w:numPr>
           <w:ilvl w:val="0"/>
           <w:numId w:val="3"/>
@@ -2854,7 +3850,7 @@
     </w:p>
     <w:p>
       <w:pPr>
-        <w:pStyle w:val="a3"/>
+        <w:pStyle w:val="ListParagraph"/>
         <w:numPr>
           <w:ilvl w:val="0"/>
           <w:numId w:val="3"/>
@@ -2872,7 +3868,27 @@
           <w:bCs/>
           <w:rtl/>
         </w:rPr>
-        <w:t>במידה והנמען מחובר יישלח אליו פרינט בפורמט הבא:</w:t>
+        <w:t xml:space="preserve">במידה והנמען מחובר יישלח אליו </w:t>
+      </w:r>
+      <w:proofErr w:type="spellStart"/>
+      <w:r>
+        <w:rPr>
+          <w:rFonts w:hint="cs"/>
+          <w:b/>
+          <w:bCs/>
+          <w:rtl/>
+        </w:rPr>
+        <w:t>פרינט</w:t>
+      </w:r>
+      <w:proofErr w:type="spellEnd"/>
+      <w:r>
+        <w:rPr>
+          <w:rFonts w:hint="cs"/>
+          <w:b/>
+          <w:bCs/>
+          <w:rtl/>
+        </w:rPr>
+        <w:t xml:space="preserve"> בפורמט הבא:</w:t>
       </w:r>
     </w:p>
     <w:p>
@@ -2929,7 +3945,7 @@
     </w:p>
     <w:p>
       <w:pPr>
-        <w:pStyle w:val="a3"/>
+        <w:pStyle w:val="ListParagraph"/>
         <w:numPr>
           <w:ilvl w:val="0"/>
           <w:numId w:val="3"/>
@@ -3044,7 +4060,7 @@
     </w:p>
     <w:p>
       <w:pPr>
-        <w:pStyle w:val="2"/>
+        <w:pStyle w:val="Heading2"/>
       </w:pPr>
       <w:r>
         <w:rPr>
@@ -3171,7 +4187,23 @@
           <w:rFonts w:hint="cs"/>
           <w:rtl/>
         </w:rPr>
-        <w:t xml:space="preserve">יישלח פרינט מהשרת </w:t>
+        <w:t xml:space="preserve">יישלח </w:t>
+      </w:r>
+      <w:proofErr w:type="spellStart"/>
+      <w:r>
+        <w:rPr>
+          <w:rFonts w:hint="cs"/>
+          <w:rtl/>
+        </w:rPr>
+        <w:t>פרינט</w:t>
+      </w:r>
+      <w:proofErr w:type="spellEnd"/>
+      <w:r>
+        <w:rPr>
+          <w:rFonts w:hint="cs"/>
+          <w:rtl/>
+        </w:rPr>
+        <w:t xml:space="preserve"> מהשרת </w:t>
       </w:r>
       <w:r>
         <w:rPr>
@@ -3225,7 +4257,23 @@
           <w:rFonts w:hint="cs"/>
           <w:rtl/>
         </w:rPr>
-        <w:t xml:space="preserve"> יישלח פרינט מהשרת המודיע על כך.</w:t>
+        <w:t xml:space="preserve"> יישלח </w:t>
+      </w:r>
+      <w:proofErr w:type="spellStart"/>
+      <w:r>
+        <w:rPr>
+          <w:rFonts w:hint="cs"/>
+          <w:rtl/>
+        </w:rPr>
+        <w:t>פרינט</w:t>
+      </w:r>
+      <w:proofErr w:type="spellEnd"/>
+      <w:r>
+        <w:rPr>
+          <w:rFonts w:hint="cs"/>
+          <w:rtl/>
+        </w:rPr>
+        <w:t xml:space="preserve"> מהשרת המודיע על כך.</w:t>
       </w:r>
     </w:p>
     <w:p>
@@ -3244,7 +4292,7 @@
     </w:p>
     <w:p>
       <w:pPr>
-        <w:pStyle w:val="2"/>
+        <w:pStyle w:val="Heading2"/>
       </w:pPr>
       <w:r>
         <w:t>OP_QUIT</w:t>
@@ -3262,7 +4310,23 @@
           <w:rFonts w:hint="cs"/>
           <w:rtl/>
         </w:rPr>
-        <w:t>במצב זה תוכנת השרת סוגרת את הסוקט עם הלקוח</w:t>
+        <w:t xml:space="preserve">במצב זה תוכנת השרת סוגרת את </w:t>
+      </w:r>
+      <w:proofErr w:type="spellStart"/>
+      <w:r>
+        <w:rPr>
+          <w:rFonts w:hint="cs"/>
+          <w:rtl/>
+        </w:rPr>
+        <w:t>הסוקט</w:t>
+      </w:r>
+      <w:proofErr w:type="spellEnd"/>
+      <w:r>
+        <w:rPr>
+          <w:rFonts w:hint="cs"/>
+          <w:rtl/>
+        </w:rPr>
+        <w:t xml:space="preserve"> עם הלקוח</w:t>
       </w:r>
       <w:r>
         <w:rPr>
@@ -3362,7 +4426,7 @@
     </w:p>
     <w:p>
       <w:pPr>
-        <w:pStyle w:val="2"/>
+        <w:pStyle w:val="Heading2"/>
         <w:rPr>
           <w:rtl/>
         </w:rPr>
@@ -3385,7 +4449,23 @@
           <w:rFonts w:hint="cs"/>
           <w:rtl/>
         </w:rPr>
-        <w:t xml:space="preserve">במצב זה תוכנת השרת מאזינה ל-3 דאטות: </w:t>
+        <w:t xml:space="preserve">במצב זה תוכנת השרת מאזינה ל-3 </w:t>
+      </w:r>
+      <w:proofErr w:type="spellStart"/>
+      <w:r>
+        <w:rPr>
+          <w:rFonts w:hint="cs"/>
+          <w:rtl/>
+        </w:rPr>
+        <w:t>דאטות</w:t>
+      </w:r>
+      <w:proofErr w:type="spellEnd"/>
+      <w:r>
+        <w:rPr>
+          <w:rFonts w:hint="cs"/>
+          <w:rtl/>
+        </w:rPr>
+        <w:t xml:space="preserve">: </w:t>
       </w:r>
       <w:r>
         <w:t>targets, subject, content</w:t>
@@ -3405,7 +4485,23 @@
           <w:rFonts w:hint="cs"/>
           <w:rtl/>
         </w:rPr>
-        <w:t xml:space="preserve">, ולאחר מכן יסרוק את מחרוזת הטרגטס שבאופן כללי מהצורה </w:t>
+        <w:t xml:space="preserve">, ולאחר מכן יסרוק את מחרוזת </w:t>
+      </w:r>
+      <w:proofErr w:type="spellStart"/>
+      <w:r>
+        <w:rPr>
+          <w:rFonts w:hint="cs"/>
+          <w:rtl/>
+        </w:rPr>
+        <w:t>הטרגטס</w:t>
+      </w:r>
+      <w:proofErr w:type="spellEnd"/>
+      <w:r>
+        <w:rPr>
+          <w:rFonts w:hint="cs"/>
+          <w:rtl/>
+        </w:rPr>
+        <w:t xml:space="preserve"> שבאופן כללי מהצורה </w:t>
       </w:r>
       <w:r>
         <w:t>target1,target2,…,target</w:t>
@@ -3432,7 +4528,39 @@
           <w:rFonts w:hint="cs"/>
           <w:rtl/>
         </w:rPr>
-        <w:t>, לאינבוקס הפרטי של הנמען. בסיום יישלח ללקוח פרינט שהמייל נשלח ואז האלט.</w:t>
+        <w:t xml:space="preserve">, </w:t>
+      </w:r>
+      <w:proofErr w:type="spellStart"/>
+      <w:r>
+        <w:rPr>
+          <w:rFonts w:hint="cs"/>
+          <w:rtl/>
+        </w:rPr>
+        <w:t>לאינבוקס</w:t>
+      </w:r>
+      <w:proofErr w:type="spellEnd"/>
+      <w:r>
+        <w:rPr>
+          <w:rFonts w:hint="cs"/>
+          <w:rtl/>
+        </w:rPr>
+        <w:t xml:space="preserve"> הפרטי של הנמען. בסיום יישלח ללקוח </w:t>
+      </w:r>
+      <w:proofErr w:type="spellStart"/>
+      <w:r>
+        <w:rPr>
+          <w:rFonts w:hint="cs"/>
+          <w:rtl/>
+        </w:rPr>
+        <w:t>פרינט</w:t>
+      </w:r>
+      <w:proofErr w:type="spellEnd"/>
+      <w:r>
+        <w:rPr>
+          <w:rFonts w:hint="cs"/>
+          <w:rtl/>
+        </w:rPr>
+        <w:t xml:space="preserve"> שהמייל נשלח ואז האלט.</w:t>
       </w:r>
       <w:r>
         <w:rPr>
@@ -3453,26 +4581,58 @@
           <w:rFonts w:hint="cs"/>
           <w:rtl/>
         </w:rPr>
-        <w:t>הדבר יצויין בפרינט שנשלח.</w:t>
-      </w:r>
-    </w:p>
-    <w:p>
-      <w:pPr>
-        <w:rPr>
-          <w:rtl/>
-        </w:rPr>
-      </w:pPr>
-    </w:p>
-    <w:p>
-      <w:pPr>
-        <w:rPr>
-          <w:rtl/>
-        </w:rPr>
-      </w:pPr>
-    </w:p>
-    <w:p>
-      <w:pPr>
-        <w:pStyle w:val="1"/>
+        <w:t xml:space="preserve">הדבר </w:t>
+      </w:r>
+      <w:proofErr w:type="spellStart"/>
+      <w:r>
+        <w:rPr>
+          <w:rFonts w:hint="cs"/>
+          <w:rtl/>
+        </w:rPr>
+        <w:t>יצויין</w:t>
+      </w:r>
+      <w:proofErr w:type="spellEnd"/>
+      <w:r>
+        <w:rPr>
+          <w:rFonts w:hint="cs"/>
+          <w:rtl/>
+        </w:rPr>
+        <w:t xml:space="preserve"> </w:t>
+      </w:r>
+      <w:proofErr w:type="spellStart"/>
+      <w:r>
+        <w:rPr>
+          <w:rFonts w:hint="cs"/>
+          <w:rtl/>
+        </w:rPr>
+        <w:t>בפרינט</w:t>
+      </w:r>
+      <w:proofErr w:type="spellEnd"/>
+      <w:r>
+        <w:rPr>
+          <w:rFonts w:hint="cs"/>
+          <w:rtl/>
+        </w:rPr>
+        <w:t xml:space="preserve"> שנשלח.</w:t>
+      </w:r>
+    </w:p>
+    <w:p>
+      <w:pPr>
+        <w:rPr>
+          <w:rtl/>
+        </w:rPr>
+      </w:pPr>
+    </w:p>
+    <w:p>
+      <w:pPr>
+        <w:rPr>
+          <w:rtl/>
+        </w:rPr>
+      </w:pPr>
+    </w:p>
+    <w:p>
+      <w:pPr>
+        <w:pStyle w:val="Heading1"/>
       </w:pPr>
       <w:r>
         <w:rPr>
@@ -3497,10 +4657,10 @@
           <w:noProof/>
         </w:rPr>
         <w:drawing>
-          <wp:inline distT="0" distB="0" distL="0" distR="0">
-            <wp:extent cx="5303520" cy="3840480"/>
-            <wp:effectExtent l="0" t="0" r="0" b="7620"/>
-            <wp:docPr id="3" name="Picture 3"/>
+          <wp:inline distT="0" distB="0" distL="0" distR="0" wp14:anchorId="5D9A17B2" wp14:editId="6DC88975">
+            <wp:extent cx="5274310" cy="3980180"/>
+            <wp:effectExtent l="0" t="0" r="2540" b="1270"/>
+            <wp:docPr id="1" name="Picture 1"/>
             <wp:cNvGraphicFramePr>
               <a:graphicFrameLocks xmlns:a="http://schemas.openxmlformats.org/drawingml/2006/main" noChangeAspect="1"/>
             </wp:cNvGraphicFramePr>
@@ -3508,36 +4668,23 @@
               <a:graphicData uri="http://schemas.openxmlformats.org/drawingml/2006/picture">
                 <pic:pic xmlns:pic="http://schemas.openxmlformats.org/drawingml/2006/picture">
                   <pic:nvPicPr>
-                    <pic:cNvPr id="0" name="Picture 3"/>
-                    <pic:cNvPicPr>
-                      <a:picLocks noChangeAspect="1" noChangeArrowheads="1"/>
-                    </pic:cNvPicPr>
+                    <pic:cNvPr id="1" name=""/>
+                    <pic:cNvPicPr/>
                   </pic:nvPicPr>
                   <pic:blipFill>
-                    <a:blip r:embed="rId10">
-                      <a:extLst>
-                        <a:ext uri="{28A0092B-C50C-407E-A947-70E740481C1C}">
-                          <a14:useLocalDpi xmlns:a14="http://schemas.microsoft.com/office/drawing/2010/main" val="0"/>
-                        </a:ext>
-                      </a:extLst>
-                    </a:blip>
-                    <a:srcRect/>
+                    <a:blip r:embed="rId10"/>
                     <a:stretch>
                       <a:fillRect/>
                     </a:stretch>
                   </pic:blipFill>
-                  <pic:spPr bwMode="auto">
+                  <pic:spPr>
                     <a:xfrm>
                       <a:off x="0" y="0"/>
-                      <a:ext cx="5303520" cy="3840480"/>
+                      <a:ext cx="5274310" cy="3980180"/>
                     </a:xfrm>
                     <a:prstGeom prst="rect">
                       <a:avLst/>
                     </a:prstGeom>
-                    <a:noFill/>
-                    <a:ln>
-                      <a:noFill/>
-                    </a:ln>
                   </pic:spPr>
                 </pic:pic>
               </a:graphicData>
@@ -3545,6 +4692,8 @@
           </wp:inline>
         </w:drawing>
       </w:r>
+      <w:bookmarkStart w:id="0" w:name="_GoBack"/>
+      <w:bookmarkEnd w:id="0"/>
       <w:r>
         <w:rPr>
           <w:noProof/>
@@ -3666,7 +4815,7 @@
 <w:hdr xmlns:wpc="http://schemas.microsoft.com/office/word/2010/wordprocessingCanvas" xmlns:cx="http://schemas.microsoft.com/office/drawing/2014/chartex" xmlns:cx1="http://schemas.microsoft.com/office/drawing/2015/9/8/chartex" xmlns:cx2="http://schemas.microsoft.com/office/drawing/2015/10/21/chartex" xmlns:cx3="http://schemas.microsoft.com/office/drawing/2016/5/9/chartex" xmlns:cx4="http://schemas.microsoft.com/office/drawing/2016/5/10/chartex" xmlns:cx5="http://schemas.microsoft.com/office/drawing/2016/5/11/chartex" xmlns:mc="http://schemas.openxmlformats.org/markup-compatibility/2006" xmlns:o="urn:schemas-microsoft-com:office:office" xmlns:r="http://schemas.openxmlformats.org/officeDocument/2006/relationships" xmlns:m="http://schemas.openxmlformats.org/officeDocument/2006/math" xmlns:v="urn:schemas-microsoft-com:vml" xmlns:wp14="http://schemas.microsoft.com/office/word/2010/wordprocessingDrawing" xmlns:wp="http://schemas.openxmlformats.org/drawingml/2006/wordprocessingDrawing" xmlns:w10="urn:schemas-microsoft-com:office:word" xmlns:w="http://schemas.openxmlformats.org/wordprocessingml/2006/main" xmlns:w14="http://schemas.microsoft.com/office/word/2010/wordml" xmlns:w15="http://schemas.microsoft.com/office/word/2012/wordml" xmlns:w16se="http://schemas.microsoft.com/office/word/2015/wordml/symex" xmlns:wpg="http://schemas.microsoft.com/office/word/2010/wordprocessingGroup" xmlns:wpi="http://schemas.microsoft.com/office/word/2010/wordprocessingInk" xmlns:wne="http://schemas.microsoft.com/office/word/2006/wordml" xmlns:wps="http://schemas.microsoft.com/office/word/2010/wordprocessingShape" mc:Ignorable="w14 w15 w16se wp14">
   <w:p>
     <w:pPr>
-      <w:pStyle w:val="a4"/>
+      <w:pStyle w:val="Header"/>
       <w:tabs>
         <w:tab w:val="clear" w:pos="4680"/>
         <w:tab w:val="clear" w:pos="9360"/>
@@ -4546,18 +5695,18 @@
     <w:lsdException w:name="Smart Hyperlink" w:semiHidden="1" w:unhideWhenUsed="1"/>
     <w:lsdException w:name="Hashtag" w:semiHidden="1" w:unhideWhenUsed="1"/>
   </w:latentStyles>
-  <w:style w:type="paragraph" w:default="1" w:styleId="a">
+  <w:style w:type="paragraph" w:default="1" w:styleId="Normal">
     <w:name w:val="Normal"/>
     <w:qFormat/>
     <w:pPr>
       <w:bidi/>
     </w:pPr>
   </w:style>
-  <w:style w:type="paragraph" w:styleId="1">
+  <w:style w:type="paragraph" w:styleId="Heading1">
     <w:name w:val="heading 1"/>
-    <w:basedOn w:val="a"/>
-    <w:next w:val="a"/>
-    <w:link w:val="10"/>
+    <w:basedOn w:val="Normal"/>
+    <w:next w:val="Normal"/>
+    <w:link w:val="Heading1Char"/>
     <w:uiPriority w:val="9"/>
     <w:qFormat/>
     <w:rsid w:val="000816DB"/>
@@ -4574,11 +5723,11 @@
       <w:szCs w:val="32"/>
     </w:rPr>
   </w:style>
-  <w:style w:type="paragraph" w:styleId="2">
+  <w:style w:type="paragraph" w:styleId="Heading2">
     <w:name w:val="heading 2"/>
-    <w:basedOn w:val="a"/>
-    <w:next w:val="a"/>
-    <w:link w:val="20"/>
+    <w:basedOn w:val="Normal"/>
+    <w:next w:val="Normal"/>
+    <w:link w:val="Heading2Char"/>
     <w:uiPriority w:val="9"/>
     <w:unhideWhenUsed/>
     <w:qFormat/>
@@ -4596,13 +5745,13 @@
       <w:szCs w:val="26"/>
     </w:rPr>
   </w:style>
-  <w:style w:type="character" w:default="1" w:styleId="a0">
+  <w:style w:type="character" w:default="1" w:styleId="DefaultParagraphFont">
     <w:name w:val="Default Paragraph Font"/>
     <w:uiPriority w:val="1"/>
     <w:semiHidden/>
     <w:unhideWhenUsed/>
   </w:style>
-  <w:style w:type="table" w:default="1" w:styleId="a1">
+  <w:style w:type="table" w:default="1" w:styleId="TableNormal">
     <w:name w:val="Normal Table"/>
     <w:uiPriority w:val="99"/>
     <w:semiHidden/>
@@ -4617,15 +5766,15 @@
       </w:tblCellMar>
     </w:tblPr>
   </w:style>
-  <w:style w:type="numbering" w:default="1" w:styleId="a2">
+  <w:style w:type="numbering" w:default="1" w:styleId="NoList">
     <w:name w:val="No List"/>
     <w:uiPriority w:val="99"/>
     <w:semiHidden/>
     <w:unhideWhenUsed/>
   </w:style>
-  <w:style w:type="paragraph" w:styleId="a3">
+  <w:style w:type="paragraph" w:styleId="ListParagraph">
     <w:name w:val="List Paragraph"/>
-    <w:basedOn w:val="a"/>
+    <w:basedOn w:val="Normal"/>
     <w:uiPriority w:val="34"/>
     <w:qFormat/>
     <w:rsid w:val="00E05909"/>
@@ -4634,10 +5783,10 @@
       <w:contextualSpacing/>
     </w:pPr>
   </w:style>
-  <w:style w:type="character" w:customStyle="1" w:styleId="20">
-    <w:name w:val="כותרת 2 תו"/>
-    <w:basedOn w:val="a0"/>
-    <w:link w:val="2"/>
+  <w:style w:type="character" w:customStyle="1" w:styleId="Heading2Char">
+    <w:name w:val="Heading 2 Char"/>
+    <w:basedOn w:val="DefaultParagraphFont"/>
+    <w:link w:val="Heading2"/>
     <w:uiPriority w:val="9"/>
     <w:rsid w:val="002234A7"/>
     <w:rPr>
@@ -4647,10 +5796,10 @@
       <w:szCs w:val="26"/>
     </w:rPr>
   </w:style>
-  <w:style w:type="character" w:customStyle="1" w:styleId="10">
-    <w:name w:val="כותרת 1 תו"/>
-    <w:basedOn w:val="a0"/>
-    <w:link w:val="1"/>
+  <w:style w:type="character" w:customStyle="1" w:styleId="Heading1Char">
+    <w:name w:val="Heading 1 Char"/>
+    <w:basedOn w:val="DefaultParagraphFont"/>
+    <w:link w:val="Heading1"/>
     <w:uiPriority w:val="9"/>
     <w:rsid w:val="000816DB"/>
     <w:rPr>
@@ -4660,10 +5809,10 @@
       <w:szCs w:val="32"/>
     </w:rPr>
   </w:style>
-  <w:style w:type="paragraph" w:styleId="a4">
+  <w:style w:type="paragraph" w:styleId="Header">
     <w:name w:val="header"/>
-    <w:basedOn w:val="a"/>
-    <w:link w:val="a5"/>
+    <w:basedOn w:val="Normal"/>
+    <w:link w:val="HeaderChar"/>
     <w:uiPriority w:val="99"/>
     <w:unhideWhenUsed/>
     <w:rsid w:val="002252F3"/>
@@ -4675,17 +5824,17 @@
       <w:spacing w:after="0" w:line="240" w:lineRule="auto"/>
     </w:pPr>
   </w:style>
-  <w:style w:type="character" w:customStyle="1" w:styleId="a5">
-    <w:name w:val="כותרת עליונה תו"/>
-    <w:basedOn w:val="a0"/>
-    <w:link w:val="a4"/>
+  <w:style w:type="character" w:customStyle="1" w:styleId="HeaderChar">
+    <w:name w:val="Header Char"/>
+    <w:basedOn w:val="DefaultParagraphFont"/>
+    <w:link w:val="Header"/>
     <w:uiPriority w:val="99"/>
     <w:rsid w:val="002252F3"/>
   </w:style>
-  <w:style w:type="paragraph" w:styleId="a6">
+  <w:style w:type="paragraph" w:styleId="Footer">
     <w:name w:val="footer"/>
-    <w:basedOn w:val="a"/>
-    <w:link w:val="a7"/>
+    <w:basedOn w:val="Normal"/>
+    <w:link w:val="FooterChar"/>
     <w:uiPriority w:val="99"/>
     <w:unhideWhenUsed/>
     <w:rsid w:val="002252F3"/>
@@ -4697,16 +5846,16 @@
       <w:spacing w:after="0" w:line="240" w:lineRule="auto"/>
     </w:pPr>
   </w:style>
-  <w:style w:type="character" w:customStyle="1" w:styleId="a7">
-    <w:name w:val="כותרת תחתונה תו"/>
-    <w:basedOn w:val="a0"/>
-    <w:link w:val="a6"/>
+  <w:style w:type="character" w:customStyle="1" w:styleId="FooterChar">
+    <w:name w:val="Footer Char"/>
+    <w:basedOn w:val="DefaultParagraphFont"/>
+    <w:link w:val="Footer"/>
     <w:uiPriority w:val="99"/>
     <w:rsid w:val="002252F3"/>
   </w:style>
   <w:style w:type="character" w:styleId="Hyperlink">
     <w:name w:val="Hyperlink"/>
-    <w:basedOn w:val="a0"/>
+    <w:basedOn w:val="DefaultParagraphFont"/>
     <w:uiPriority w:val="99"/>
     <w:unhideWhenUsed/>
     <w:rsid w:val="002252F3"/>
@@ -4715,10 +5864,10 @@
       <w:u w:val="single"/>
     </w:rPr>
   </w:style>
-  <w:style w:type="paragraph" w:styleId="HTML">
+  <w:style w:type="paragraph" w:styleId="HTMLPreformatted">
     <w:name w:val="HTML Preformatted"/>
-    <w:basedOn w:val="a"/>
-    <w:link w:val="HTML0"/>
+    <w:basedOn w:val="Normal"/>
+    <w:link w:val="HTMLPreformattedChar"/>
     <w:uiPriority w:val="99"/>
     <w:semiHidden/>
     <w:unhideWhenUsed/>
@@ -4732,10 +5881,10 @@
       <w:szCs w:val="20"/>
     </w:rPr>
   </w:style>
-  <w:style w:type="character" w:customStyle="1" w:styleId="HTML0">
-    <w:name w:val="HTML מעוצב מראש תו"/>
-    <w:basedOn w:val="a0"/>
-    <w:link w:val="HTML"/>
+  <w:style w:type="character" w:customStyle="1" w:styleId="HTMLPreformattedChar">
+    <w:name w:val="HTML Preformatted Char"/>
+    <w:basedOn w:val="DefaultParagraphFont"/>
+    <w:link w:val="HTMLPreformatted"/>
     <w:uiPriority w:val="99"/>
     <w:semiHidden/>
     <w:rsid w:val="009238C5"/>

</xml_diff>